<commit_message>
Contact page and social media links
</commit_message>
<xml_diff>
--- a/src/assets/AlexanderBroomResume.docx
+++ b/src/assets/AlexanderBroomResume.docx
@@ -74,7 +74,7 @@
         <w:rPr>
           <w:rtl w:val="0"/>
         </w:rPr>
-        <w:t xml:space="preserve">www.alexbroom.com</w:t>
+        <w:t xml:space="preserve">alexbroom.com</w:t>
       </w:r>
     </w:p>
     <w:p>
@@ -2636,7 +2636,7 @@
           <w:szCs w:val="21"/>
           <w:rtl w:val="0"/>
         </w:rPr>
-        <w:t xml:space="preserve">University of Texas MD Anderson Cancer Center</w:t>
+        <w:t xml:space="preserve">University of Texas MD Anderson Cancer Center - Pathology Intern</w:t>
       </w:r>
       <w:r>
         <w:rPr>

</xml_diff>